<commit_message>
Added comments to properties
</commit_message>
<xml_diff>
--- a/Write an informal reflective journal of around half a page that discusses what you learned from the modules during this term.docx
+++ b/Write an informal reflective journal of around half a page that discusses what you learned from the modules during this term.docx
@@ -18,17 +18,9 @@
     </w:p>
     <w:p>
       <w:pPr>
-        <w:numPr>
-          <w:ilvl w:val="0"/>
-          <w:numId w:val="1"/>
-        </w:numPr>
-        <w:tabs>
-          <w:tab w:val="clear" w:pos="720"/>
-        </w:tabs>
-        <w:autoSpaceDE w:val="0"/>
-        <w:autoSpaceDN w:val="0"/>
-        <w:adjustRightInd w:val="0"/>
-        <w:ind w:hanging="720"/>
+        <w:autoSpaceDE w:val="0"/>
+        <w:autoSpaceDN w:val="0"/>
+        <w:adjustRightInd w:val="0"/>
         <w:rPr>
           <w:rFonts w:ascii="Arial" w:hAnsi="Arial"/>
           <w:b/>
@@ -41,94 +33,23 @@
           <w:rFonts w:ascii="Arial" w:hAnsi="Arial"/>
           <w:b/>
           <w:sz w:val="20"/>
-          <w:lang w:val="en-GB"/>
-        </w:rPr>
-        <w:t>Write a</w:t>
-      </w:r>
-      <w:r>
+          <w:highlight w:val="yellow"/>
+          <w:lang w:val="en-GB"/>
+        </w:rPr>
+        <w:t>Write an informal reflective journal of around half a page that discusses what you learned from the modules during this term, how your team-members worked together (were there communication/scheduling/etc. issues that had to be resolved?), what things worked best, and what you would do differently in the future. Don’t mention any names, just think about the processes your team used, how well they worked and how they could be improved for your next project.  This should be in a Word/OpenOffice/RTF document which will be added to the zip file that you hand in with your second presentation.</w:t>
+      </w:r>
+    </w:p>
+    <w:p>
+      <w:pPr>
+        <w:autoSpaceDE w:val="0"/>
+        <w:autoSpaceDN w:val="0"/>
+        <w:adjustRightInd w:val="0"/>
         <w:rPr>
           <w:rFonts w:ascii="Arial" w:hAnsi="Arial"/>
           <w:b/>
           <w:sz w:val="20"/>
           <w:lang w:val="en-GB"/>
         </w:rPr>
-        <w:t>n informal</w:t>
-      </w:r>
-      <w:r>
-        <w:rPr>
-          <w:rFonts w:ascii="Arial" w:hAnsi="Arial"/>
-          <w:b/>
-          <w:sz w:val="20"/>
-          <w:lang w:val="en-GB"/>
-        </w:rPr>
-        <w:t xml:space="preserve"> reflective journal of around </w:t>
-      </w:r>
-      <w:r>
-        <w:rPr>
-          <w:rFonts w:ascii="Arial" w:hAnsi="Arial"/>
-          <w:b/>
-          <w:sz w:val="20"/>
-          <w:lang w:val="en-GB"/>
-        </w:rPr>
-        <w:t>half a</w:t>
-      </w:r>
-      <w:r>
-        <w:rPr>
-          <w:rFonts w:ascii="Arial" w:hAnsi="Arial"/>
-          <w:b/>
-          <w:sz w:val="20"/>
-          <w:lang w:val="en-GB"/>
-        </w:rPr>
-        <w:t xml:space="preserve"> page that discusses what you learned from the modules during this term, how your team-members worked together (were there communication/scheduling/etc. issues that had to be resolved?), what things worked best, and what you would do differently in the future.</w:t>
-      </w:r>
-      <w:r>
-        <w:rPr>
-          <w:rFonts w:ascii="Arial" w:hAnsi="Arial"/>
-          <w:b/>
-          <w:sz w:val="20"/>
-          <w:lang w:val="en-GB"/>
-        </w:rPr>
-        <w:t xml:space="preserve"> Don’t mention any names, just think about the processes your team used, how well they worked and how they could be improved for your next project.</w:t>
-      </w:r>
-      <w:r>
-        <w:rPr>
-          <w:rFonts w:ascii="Arial" w:hAnsi="Arial"/>
-          <w:b/>
-          <w:sz w:val="20"/>
-          <w:lang w:val="en-GB"/>
-        </w:rPr>
-        <w:t xml:space="preserve">  This should be in a Word/OpenOffice/RTF document which will be added to the zip file that you hand in </w:t>
-      </w:r>
-      <w:r>
-        <w:rPr>
-          <w:rFonts w:ascii="Arial" w:hAnsi="Arial"/>
-          <w:b/>
-          <w:sz w:val="20"/>
-          <w:lang w:val="en-GB"/>
-        </w:rPr>
-        <w:t>with</w:t>
-      </w:r>
-      <w:r>
-        <w:rPr>
-          <w:rFonts w:ascii="Arial" w:hAnsi="Arial"/>
-          <w:b/>
-          <w:sz w:val="20"/>
-          <w:lang w:val="en-GB"/>
-        </w:rPr>
-        <w:t xml:space="preserve"> your second presentation.</w:t>
-      </w:r>
-    </w:p>
-    <w:p>
-      <w:pPr>
-        <w:autoSpaceDE w:val="0"/>
-        <w:autoSpaceDN w:val="0"/>
-        <w:adjustRightInd w:val="0"/>
-        <w:rPr>
-          <w:rFonts w:ascii="Arial" w:hAnsi="Arial"/>
-          <w:b/>
-          <w:sz w:val="20"/>
-          <w:lang w:val="en-GB"/>
-        </w:rPr>
       </w:pPr>
     </w:p>
     <w:p>
@@ -182,7 +103,6 @@
         </w:rPr>
         <w:t xml:space="preserve">The assignment has challenged group members to find new and creative solutions and to learn and </w:t>
       </w:r>
-      <w:proofErr w:type="spellStart"/>
       <w:r>
         <w:rPr>
           <w:rFonts w:ascii="Arial" w:hAnsi="Arial"/>
@@ -205,16 +125,23 @@
           <w:sz w:val="20"/>
           <w:lang w:val="en-GB"/>
         </w:rPr>
-        <w:t>pend</w:t>
-      </w:r>
-      <w:proofErr w:type="spellEnd"/>
-      <w:r>
-        <w:rPr>
-          <w:rFonts w:ascii="Arial" w:hAnsi="Arial"/>
-          <w:sz w:val="20"/>
-          <w:lang w:val="en-GB"/>
-        </w:rPr>
-        <w:t xml:space="preserve"> our understanding of Windows Forms and MVC module </w:t>
+        <w:t>p</w:t>
+      </w:r>
+      <w:r>
+        <w:rPr>
+          <w:rFonts w:ascii="Arial" w:hAnsi="Arial"/>
+          <w:sz w:val="20"/>
+          <w:lang w:val="en-GB"/>
+        </w:rPr>
+        <w:t xml:space="preserve">en </w:t>
+      </w:r>
+      <w:r>
+        <w:rPr>
+          <w:rFonts w:ascii="Arial" w:hAnsi="Arial"/>
+          <w:sz w:val="20"/>
+          <w:lang w:val="en-GB"/>
+        </w:rPr>
+        <w:t xml:space="preserve">our understanding of Windows Forms and MVC module </w:t>
       </w:r>
       <w:proofErr w:type="gramStart"/>
       <w:r>
@@ -363,8 +290,6 @@
         </w:rPr>
         <w:t xml:space="preserve"> or try WPF?</w:t>
       </w:r>
-      <w:bookmarkStart w:id="0" w:name="_GoBack"/>
-      <w:bookmarkEnd w:id="0"/>
     </w:p>
     <w:p>
       <w:pPr>
@@ -397,6 +322,18 @@
         </w:rPr>
         <w:t>One of the team members was brave enough to learn XAML and implement direct connection from WPF to WebApp.</w:t>
       </w:r>
+    </w:p>
+    <w:p>
+      <w:pPr>
+        <w:autoSpaceDE w:val="0"/>
+        <w:autoSpaceDN w:val="0"/>
+        <w:adjustRightInd w:val="0"/>
+        <w:rPr>
+          <w:rFonts w:ascii="Arial" w:hAnsi="Arial"/>
+          <w:sz w:val="20"/>
+          <w:lang w:val="en-GB"/>
+        </w:rPr>
+      </w:pPr>
     </w:p>
     <w:p>
       <w:pPr>
@@ -433,9 +370,23 @@
     </w:p>
     <w:p>
       <w:pPr>
-        <w:autoSpaceDE w:val="0"/>
-        <w:autoSpaceDN w:val="0"/>
-        <w:adjustRightInd w:val="0"/>
+        <w:pStyle w:val="ListParagraph"/>
+        <w:autoSpaceDE w:val="0"/>
+        <w:autoSpaceDN w:val="0"/>
+        <w:adjustRightInd w:val="0"/>
+        <w:rPr>
+          <w:rFonts w:ascii="Arial" w:hAnsi="Arial"/>
+          <w:sz w:val="20"/>
+          <w:lang w:val="en-GB"/>
+        </w:rPr>
+      </w:pPr>
+    </w:p>
+    <w:p>
+      <w:pPr>
+        <w:autoSpaceDE w:val="0"/>
+        <w:autoSpaceDN w:val="0"/>
+        <w:adjustRightInd w:val="0"/>
+        <w:ind w:left="360"/>
         <w:rPr>
           <w:rFonts w:ascii="Arial" w:hAnsi="Arial"/>
           <w:sz w:val="20"/>
@@ -462,21 +413,30 @@
           <w:lang w:val="en-GB"/>
         </w:rPr>
       </w:pPr>
-    </w:p>
-    <w:p>
-      <w:pPr>
-        <w:autoSpaceDE w:val="0"/>
-        <w:autoSpaceDN w:val="0"/>
-        <w:adjustRightInd w:val="0"/>
-        <w:rPr>
-          <w:rFonts w:ascii="Arial" w:hAnsi="Arial"/>
-          <w:sz w:val="20"/>
-          <w:lang w:val="en-GB"/>
-        </w:rPr>
-      </w:pPr>
-    </w:p>
-    <w:p>
-      <w:pPr>
+      <w:r>
+        <w:rPr>
+          <w:rFonts w:ascii="Arial" w:hAnsi="Arial"/>
+          <w:sz w:val="20"/>
+          <w:lang w:val="en-GB"/>
+        </w:rPr>
+        <w:tab/>
+      </w:r>
+      <w:r>
+        <w:rPr>
+          <w:rFonts w:ascii="Arial" w:hAnsi="Arial"/>
+          <w:sz w:val="20"/>
+          <w:lang w:val="en-GB"/>
+        </w:rPr>
+        <w:tab/>
+      </w:r>
+    </w:p>
+    <w:p>
+      <w:pPr>
+        <w:pStyle w:val="ListParagraph"/>
+        <w:numPr>
+          <w:ilvl w:val="0"/>
+          <w:numId w:val="2"/>
+        </w:numPr>
         <w:autoSpaceDE w:val="0"/>
         <w:autoSpaceDN w:val="0"/>
         <w:adjustRightInd w:val="0"/>
@@ -500,60 +460,190 @@
           <w:sz w:val="20"/>
           <w:lang w:val="en-GB"/>
         </w:rPr>
-        <w:t xml:space="preserve"> – we decided to use GitHub connection feature available in Visual Studio. </w:t>
-      </w:r>
-    </w:p>
-    <w:p>
-      <w:pPr>
-        <w:autoSpaceDE w:val="0"/>
-        <w:autoSpaceDN w:val="0"/>
-        <w:adjustRightInd w:val="0"/>
-        <w:rPr>
-          <w:rFonts w:ascii="Arial" w:hAnsi="Arial"/>
-          <w:sz w:val="20"/>
-          <w:lang w:val="en-GB"/>
-        </w:rPr>
-      </w:pPr>
-      <w:r>
-        <w:rPr>
-          <w:rFonts w:ascii="Arial" w:hAnsi="Arial"/>
-          <w:sz w:val="20"/>
-          <w:lang w:val="en-GB"/>
-        </w:rPr>
-        <w:t>How to use active link</w:t>
-      </w:r>
-    </w:p>
-    <w:p>
-      <w:pPr>
-        <w:autoSpaceDE w:val="0"/>
-        <w:autoSpaceDN w:val="0"/>
-        <w:adjustRightInd w:val="0"/>
-        <w:rPr>
-          <w:rFonts w:ascii="Arial" w:hAnsi="Arial"/>
-          <w:sz w:val="20"/>
-          <w:lang w:val="en-GB"/>
-        </w:rPr>
-      </w:pPr>
-      <w:r>
-        <w:rPr>
-          <w:rFonts w:ascii="Arial" w:hAnsi="Arial"/>
-          <w:sz w:val="20"/>
-          <w:lang w:val="en-GB"/>
-        </w:rPr>
-        <w:t>Enhance Bootstrap</w:t>
-      </w:r>
-    </w:p>
-    <w:p>
-      <w:pPr>
-        <w:autoSpaceDE w:val="0"/>
-        <w:autoSpaceDN w:val="0"/>
-        <w:adjustRightInd w:val="0"/>
-        <w:rPr>
-          <w:rFonts w:ascii="Arial" w:hAnsi="Arial"/>
-          <w:sz w:val="20"/>
-          <w:lang w:val="en-GB"/>
-        </w:rPr>
-      </w:pPr>
+        <w:t xml:space="preserve"> </w:t>
+      </w:r>
+    </w:p>
+    <w:p>
+      <w:pPr>
+        <w:autoSpaceDE w:val="0"/>
+        <w:autoSpaceDN w:val="0"/>
+        <w:adjustRightInd w:val="0"/>
+        <w:ind w:left="360"/>
+        <w:rPr>
+          <w:rFonts w:ascii="Arial" w:hAnsi="Arial"/>
+          <w:sz w:val="20"/>
+          <w:lang w:val="en-GB"/>
+        </w:rPr>
+      </w:pPr>
+      <w:proofErr w:type="gramStart"/>
+      <w:r>
+        <w:rPr>
+          <w:rFonts w:ascii="Arial" w:hAnsi="Arial"/>
+          <w:sz w:val="20"/>
+          <w:lang w:val="en-GB"/>
+        </w:rPr>
+        <w:t xml:space="preserve">The </w:t>
+      </w:r>
+      <w:r>
+        <w:rPr>
+          <w:rFonts w:ascii="Arial" w:hAnsi="Arial"/>
+          <w:sz w:val="20"/>
+          <w:lang w:val="en-GB"/>
+        </w:rPr>
+        <w:t xml:space="preserve"> </w:t>
+      </w:r>
+      <w:r>
+        <w:rPr>
+          <w:rFonts w:ascii="Arial" w:hAnsi="Arial"/>
+          <w:sz w:val="20"/>
+          <w:lang w:val="en-GB"/>
+        </w:rPr>
+        <w:t>group</w:t>
+      </w:r>
+      <w:proofErr w:type="gramEnd"/>
+      <w:r>
+        <w:rPr>
+          <w:rFonts w:ascii="Arial" w:hAnsi="Arial"/>
+          <w:sz w:val="20"/>
+          <w:lang w:val="en-GB"/>
+        </w:rPr>
+        <w:t xml:space="preserve"> </w:t>
+      </w:r>
+      <w:r>
+        <w:rPr>
+          <w:rFonts w:ascii="Arial" w:hAnsi="Arial"/>
+          <w:sz w:val="20"/>
+          <w:lang w:val="en-GB"/>
+        </w:rPr>
+        <w:t xml:space="preserve">decided to use GitHub connection feature available in Visual Studio. </w:t>
+      </w:r>
+      <w:r>
+        <w:rPr>
+          <w:rFonts w:ascii="Arial" w:hAnsi="Arial"/>
+          <w:sz w:val="20"/>
+          <w:lang w:val="en-GB"/>
+        </w:rPr>
+        <w:t>Based on our previous experiences working in groups this by far was the best solution.</w:t>
+      </w:r>
+    </w:p>
+    <w:p>
+      <w:pPr>
+        <w:autoSpaceDE w:val="0"/>
+        <w:autoSpaceDN w:val="0"/>
+        <w:adjustRightInd w:val="0"/>
+        <w:ind w:left="360"/>
+        <w:rPr>
+          <w:rFonts w:ascii="Arial" w:hAnsi="Arial"/>
+          <w:sz w:val="20"/>
+          <w:lang w:val="en-GB"/>
+        </w:rPr>
+      </w:pPr>
+      <w:r>
+        <w:rPr>
+          <w:rFonts w:ascii="Arial" w:hAnsi="Arial"/>
+          <w:sz w:val="20"/>
+          <w:lang w:val="en-GB"/>
+        </w:rPr>
+        <w:t xml:space="preserve">Apart from using GitHub connection we had daily </w:t>
+      </w:r>
+      <w:proofErr w:type="spellStart"/>
+      <w:r>
+        <w:rPr>
+          <w:rFonts w:ascii="Arial" w:hAnsi="Arial"/>
+          <w:sz w:val="20"/>
+          <w:lang w:val="en-GB"/>
+        </w:rPr>
+        <w:t>Srum</w:t>
+      </w:r>
+      <w:proofErr w:type="spellEnd"/>
+      <w:r>
+        <w:rPr>
+          <w:rFonts w:ascii="Arial" w:hAnsi="Arial"/>
+          <w:sz w:val="20"/>
+          <w:lang w:val="en-GB"/>
+        </w:rPr>
+        <w:t xml:space="preserve"> </w:t>
+      </w:r>
+      <w:r>
+        <w:rPr>
+          <w:rFonts w:ascii="Arial" w:hAnsi="Arial"/>
+          <w:sz w:val="20"/>
+          <w:lang w:val="en-GB"/>
+        </w:rPr>
+        <w:t xml:space="preserve">meeting and worked </w:t>
+      </w:r>
+      <w:bookmarkStart w:id="0" w:name="_GoBack"/>
+      <w:bookmarkEnd w:id="0"/>
+    </w:p>
+    <w:p>
+      <w:pPr>
+        <w:autoSpaceDE w:val="0"/>
+        <w:autoSpaceDN w:val="0"/>
+        <w:adjustRightInd w:val="0"/>
+        <w:ind w:left="360"/>
+        <w:rPr>
+          <w:rFonts w:ascii="Arial" w:hAnsi="Arial"/>
+          <w:sz w:val="20"/>
+          <w:lang w:val="en-GB"/>
+        </w:rPr>
+      </w:pPr>
+    </w:p>
+    <w:p>
+      <w:pPr>
+        <w:pStyle w:val="ListParagraph"/>
+        <w:numPr>
+          <w:ilvl w:val="0"/>
+          <w:numId w:val="2"/>
+        </w:numPr>
+        <w:autoSpaceDE w:val="0"/>
+        <w:autoSpaceDN w:val="0"/>
+        <w:adjustRightInd w:val="0"/>
+        <w:rPr>
+          <w:rFonts w:ascii="Arial" w:hAnsi="Arial"/>
+          <w:sz w:val="20"/>
+          <w:lang w:val="en-GB"/>
+        </w:rPr>
+      </w:pPr>
+      <w:r>
+        <w:rPr>
+          <w:rFonts w:ascii="Arial" w:hAnsi="Arial"/>
+          <w:sz w:val="20"/>
+          <w:lang w:val="en-GB"/>
+        </w:rPr>
+        <w:t xml:space="preserve">Front end </w:t>
+      </w:r>
+      <w:r>
+        <w:rPr>
+          <w:rFonts w:ascii="Arial" w:hAnsi="Arial"/>
+          <w:sz w:val="20"/>
+          <w:lang w:val="en-GB"/>
+        </w:rPr>
+        <w:t>enhancements:</w:t>
+      </w:r>
+      <w:r>
+        <w:rPr>
+          <w:rFonts w:ascii="Arial" w:hAnsi="Arial"/>
+          <w:sz w:val="20"/>
+          <w:lang w:val="en-GB"/>
+        </w:rPr>
+        <w:t xml:space="preserve"> </w:t>
+      </w:r>
+      <w:r>
+        <w:rPr>
+          <w:rFonts w:ascii="Arial" w:hAnsi="Arial"/>
+          <w:sz w:val="20"/>
+          <w:lang w:val="en-GB"/>
+        </w:rPr>
+        <w:t>Enhance Bootstra</w:t>
+      </w:r>
+      <w:r>
+        <w:rPr>
+          <w:rFonts w:ascii="Arial" w:hAnsi="Arial"/>
+          <w:sz w:val="20"/>
+          <w:lang w:val="en-GB"/>
+        </w:rPr>
+        <w:t xml:space="preserve">p and use </w:t>
+      </w:r>
       <w:r>
         <w:rPr>
           <w:rFonts w:ascii="Arial" w:hAnsi="Arial"/>
@@ -562,6 +652,129 @@
         </w:rPr>
         <w:t xml:space="preserve">Parallax </w:t>
       </w:r>
+    </w:p>
+    <w:p>
+      <w:pPr>
+        <w:pStyle w:val="ListParagraph"/>
+        <w:autoSpaceDE w:val="0"/>
+        <w:autoSpaceDN w:val="0"/>
+        <w:adjustRightInd w:val="0"/>
+        <w:rPr>
+          <w:rFonts w:ascii="Arial" w:hAnsi="Arial"/>
+          <w:sz w:val="20"/>
+          <w:lang w:val="en-GB"/>
+        </w:rPr>
+      </w:pPr>
+    </w:p>
+    <w:p>
+      <w:pPr>
+        <w:pStyle w:val="ListParagraph"/>
+        <w:numPr>
+          <w:ilvl w:val="0"/>
+          <w:numId w:val="2"/>
+        </w:numPr>
+        <w:autoSpaceDE w:val="0"/>
+        <w:autoSpaceDN w:val="0"/>
+        <w:adjustRightInd w:val="0"/>
+        <w:rPr>
+          <w:rFonts w:ascii="Arial" w:hAnsi="Arial"/>
+          <w:sz w:val="20"/>
+          <w:lang w:val="en-GB"/>
+        </w:rPr>
+      </w:pPr>
+      <w:r>
+        <w:rPr>
+          <w:rFonts w:ascii="Arial" w:hAnsi="Arial"/>
+          <w:sz w:val="20"/>
+          <w:lang w:val="en-GB"/>
+        </w:rPr>
+        <w:t>We all enhanced our understanding of MVC out of the box authentication and authorizations features. Pros and cons of using authorizations information stored in Microsoft tables. Improved our understanding of how to use built in features like active link.</w:t>
+      </w:r>
+    </w:p>
+    <w:p>
+      <w:pPr>
+        <w:pStyle w:val="ListParagraph"/>
+        <w:rPr>
+          <w:rFonts w:ascii="Arial" w:hAnsi="Arial"/>
+          <w:sz w:val="20"/>
+          <w:lang w:val="en-GB"/>
+        </w:rPr>
+      </w:pPr>
+    </w:p>
+    <w:p>
+      <w:pPr>
+        <w:pStyle w:val="ListParagraph"/>
+        <w:autoSpaceDE w:val="0"/>
+        <w:autoSpaceDN w:val="0"/>
+        <w:adjustRightInd w:val="0"/>
+        <w:rPr>
+          <w:rFonts w:ascii="Arial" w:hAnsi="Arial"/>
+          <w:sz w:val="20"/>
+          <w:lang w:val="en-GB"/>
+        </w:rPr>
+      </w:pPr>
+    </w:p>
+    <w:p>
+      <w:pPr>
+        <w:pStyle w:val="ListParagraph"/>
+        <w:numPr>
+          <w:ilvl w:val="0"/>
+          <w:numId w:val="2"/>
+        </w:numPr>
+        <w:autoSpaceDE w:val="0"/>
+        <w:autoSpaceDN w:val="0"/>
+        <w:adjustRightInd w:val="0"/>
+        <w:rPr>
+          <w:rFonts w:ascii="Arial" w:hAnsi="Arial"/>
+          <w:sz w:val="20"/>
+          <w:lang w:val="en-GB"/>
+        </w:rPr>
+      </w:pPr>
+      <w:r>
+        <w:rPr>
+          <w:rFonts w:ascii="Arial" w:hAnsi="Arial"/>
+          <w:sz w:val="20"/>
+          <w:lang w:val="en-GB"/>
+        </w:rPr>
+        <w:t xml:space="preserve">All of the team members improved knowledge and use of SQL database. </w:t>
+      </w:r>
+    </w:p>
+    <w:p>
+      <w:pPr>
+        <w:pStyle w:val="ListParagraph"/>
+        <w:autoSpaceDE w:val="0"/>
+        <w:autoSpaceDN w:val="0"/>
+        <w:adjustRightInd w:val="0"/>
+        <w:rPr>
+          <w:rFonts w:ascii="Arial" w:hAnsi="Arial"/>
+          <w:sz w:val="20"/>
+          <w:lang w:val="en-GB"/>
+        </w:rPr>
+      </w:pPr>
+    </w:p>
+    <w:p>
+      <w:pPr>
+        <w:autoSpaceDE w:val="0"/>
+        <w:autoSpaceDN w:val="0"/>
+        <w:adjustRightInd w:val="0"/>
+        <w:rPr>
+          <w:rFonts w:ascii="Arial" w:hAnsi="Arial"/>
+          <w:sz w:val="20"/>
+          <w:lang w:val="en-GB"/>
+        </w:rPr>
+      </w:pPr>
+    </w:p>
+    <w:p>
+      <w:pPr>
+        <w:autoSpaceDE w:val="0"/>
+        <w:autoSpaceDN w:val="0"/>
+        <w:adjustRightInd w:val="0"/>
+        <w:rPr>
+          <w:rFonts w:ascii="Arial" w:hAnsi="Arial"/>
+          <w:sz w:val="20"/>
+          <w:lang w:val="en-GB"/>
+        </w:rPr>
+      </w:pPr>
     </w:p>
     <w:p>
       <w:pPr>

</xml_diff>